<commit_message>
updated report, made more detailed description of what work was done
</commit_message>
<xml_diff>
--- a/Звіт,_Додаток_для_вивчення_англійської_мови.docx
+++ b/Звіт,_Додаток_для_вивчення_англійської_мови.docx
@@ -35,6 +35,7 @@
     </w:p>
     <w:p>
       <w:pPr>
+        <w:ind w:firstLine="708"/>
         <w:rPr>
           <w:sz w:val="24"/>
         </w:rPr>
@@ -49,7 +50,79 @@
         <w:rPr>
           <w:sz w:val="24"/>
         </w:rPr>
-        <w:t xml:space="preserve"> веб-додатку, і</w:t>
+        <w:t xml:space="preserve"> веб-додатку, </w:t>
+      </w:r>
+      <w:r>
+        <w:rPr>
+          <w:sz w:val="24"/>
+        </w:rPr>
+        <w:t xml:space="preserve">імплементація </w:t>
+      </w:r>
+      <w:proofErr w:type="spellStart"/>
+      <w:r>
+        <w:rPr>
+          <w:sz w:val="24"/>
+          <w:lang w:val="en-US"/>
+        </w:rPr>
+        <w:t>IdentityUser</w:t>
+      </w:r>
+      <w:proofErr w:type="spellEnd"/>
+      <w:r>
+        <w:rPr>
+          <w:sz w:val="24"/>
+        </w:rPr>
+        <w:t>,</w:t>
+      </w:r>
+      <w:r>
+        <w:rPr>
+          <w:sz w:val="24"/>
+        </w:rPr>
+        <w:t xml:space="preserve"> </w:t>
+      </w:r>
+      <w:r>
+        <w:rPr>
+          <w:sz w:val="24"/>
+        </w:rPr>
+        <w:t xml:space="preserve">створення моделі </w:t>
+      </w:r>
+      <w:proofErr w:type="spellStart"/>
+      <w:r>
+        <w:rPr>
+          <w:sz w:val="24"/>
+          <w:lang w:val="en-US"/>
+        </w:rPr>
+        <w:t>FoldersUsers</w:t>
+      </w:r>
+      <w:proofErr w:type="spellEnd"/>
+      <w:r>
+        <w:rPr>
+          <w:sz w:val="24"/>
+        </w:rPr>
+        <w:t>,</w:t>
+      </w:r>
+      <w:r>
+        <w:rPr>
+          <w:sz w:val="24"/>
+        </w:rPr>
+        <w:t xml:space="preserve"> </w:t>
+      </w:r>
+      <w:r>
+        <w:rPr>
+          <w:sz w:val="24"/>
+        </w:rPr>
+        <w:t xml:space="preserve">додавання навігаційних властивостей до моделей, </w:t>
+      </w:r>
+      <w:r>
+        <w:rPr>
+          <w:sz w:val="24"/>
+        </w:rPr>
+        <w:t xml:space="preserve"> </w:t>
+      </w:r>
+      <w:r>
+        <w:rPr>
+          <w:sz w:val="24"/>
+        </w:rPr>
+        <w:t>і</w:t>
       </w:r>
       <w:r>
         <w:rPr>
@@ -80,13 +153,54 @@
         <w:rPr>
           <w:sz w:val="24"/>
         </w:rPr>
-        <w:t xml:space="preserve">контролери, </w:t>
-      </w:r>
-      <w:r>
-        <w:rPr>
-          <w:sz w:val="24"/>
-        </w:rPr>
-        <w:t xml:space="preserve">локалізація, </w:t>
+        <w:t>контролери,</w:t>
+      </w:r>
+      <w:r>
+        <w:rPr>
+          <w:sz w:val="24"/>
+        </w:rPr>
+        <w:t xml:space="preserve"> </w:t>
+      </w:r>
+      <w:r>
+        <w:rPr>
+          <w:sz w:val="24"/>
+          <w:lang w:val="en-US"/>
+        </w:rPr>
+        <w:t>views</w:t>
+      </w:r>
+      <w:r>
+        <w:rPr>
+          <w:sz w:val="24"/>
+        </w:rPr>
+        <w:t>,</w:t>
+      </w:r>
+      <w:r>
+        <w:rPr>
+          <w:sz w:val="24"/>
+        </w:rPr>
+        <w:t xml:space="preserve"> </w:t>
+      </w:r>
+      <w:proofErr w:type="spellStart"/>
+      <w:r>
+        <w:rPr>
+          <w:sz w:val="24"/>
+          <w:lang w:val="en-US"/>
+        </w:rPr>
+        <w:t>Word</w:t>
+      </w:r>
+      <w:r>
+        <w:rPr>
+          <w:sz w:val="24"/>
+          <w:lang w:val="en-US"/>
+        </w:rPr>
+        <w:t>sViewModel</w:t>
+      </w:r>
+      <w:proofErr w:type="spellEnd"/>
+      <w:r>
+        <w:rPr>
+          <w:sz w:val="24"/>
+        </w:rPr>
+        <w:t xml:space="preserve"> та </w:t>
       </w:r>
       <w:proofErr w:type="spellStart"/>
       <w:r>
@@ -100,6 +214,36 @@
         <w:rPr>
           <w:sz w:val="24"/>
         </w:rPr>
+        <w:t xml:space="preserve"> </w:t>
+      </w:r>
+      <w:r>
+        <w:rPr>
+          <w:sz w:val="24"/>
+        </w:rPr>
+        <w:t>– певні символи можуть використовуватися для транскрипції та додане обмеження на кількість символів</w:t>
+      </w:r>
+      <w:r>
+        <w:rPr>
+          <w:sz w:val="24"/>
+        </w:rPr>
+        <w:t>,</w:t>
+      </w:r>
+      <w:r>
+        <w:rPr>
+          <w:sz w:val="24"/>
+        </w:rPr>
+        <w:t xml:space="preserve"> </w:t>
+      </w:r>
+      <w:r>
+        <w:rPr>
+          <w:sz w:val="24"/>
+        </w:rPr>
+        <w:t>локалізація</w:t>
+      </w:r>
+      <w:r>
+        <w:rPr>
+          <w:sz w:val="24"/>
+        </w:rPr>
         <w:t xml:space="preserve">, </w:t>
       </w:r>
       <w:r>
@@ -124,7 +268,99 @@
         <w:rPr>
           <w:sz w:val="24"/>
         </w:rPr>
-        <w:t xml:space="preserve">, можливість додавати </w:t>
+        <w:t>,</w:t>
+      </w:r>
+      <w:r>
+        <w:rPr>
+          <w:sz w:val="24"/>
+        </w:rPr>
+        <w:t xml:space="preserve"> створила </w:t>
+      </w:r>
+      <w:proofErr w:type="spellStart"/>
+      <w:r>
+        <w:rPr>
+          <w:sz w:val="24"/>
+          <w:lang w:val="en-US"/>
+        </w:rPr>
+        <w:t>ModelValidationController</w:t>
+      </w:r>
+      <w:proofErr w:type="spellEnd"/>
+      <w:r>
+        <w:rPr>
+          <w:sz w:val="24"/>
+        </w:rPr>
+        <w:t xml:space="preserve"> (</w:t>
+      </w:r>
+      <w:r>
+        <w:rPr>
+          <w:sz w:val="24"/>
+        </w:rPr>
+        <w:t xml:space="preserve">використала для </w:t>
+      </w:r>
+      <w:r>
+        <w:rPr>
+          <w:sz w:val="24"/>
+          <w:lang w:val="en-US"/>
+        </w:rPr>
+        <w:t>Type</w:t>
+      </w:r>
+      <w:r>
+        <w:rPr>
+          <w:sz w:val="24"/>
+        </w:rPr>
+        <w:t xml:space="preserve"> </w:t>
+      </w:r>
+      <w:r>
+        <w:rPr>
+          <w:sz w:val="24"/>
+        </w:rPr>
+        <w:t xml:space="preserve">та </w:t>
+      </w:r>
+      <w:r>
+        <w:rPr>
+          <w:sz w:val="24"/>
+          <w:lang w:val="en-US"/>
+        </w:rPr>
+        <w:t>Word</w:t>
+      </w:r>
+      <w:r>
+        <w:rPr>
+          <w:sz w:val="24"/>
+        </w:rPr>
+        <w:t xml:space="preserve"> </w:t>
+      </w:r>
+      <w:proofErr w:type="spellStart"/>
+      <w:r>
+        <w:rPr>
+          <w:sz w:val="24"/>
+          <w:lang w:val="en-US"/>
+        </w:rPr>
+        <w:t>ViewModels</w:t>
+      </w:r>
+      <w:proofErr w:type="spellEnd"/>
+      <w:r>
+        <w:rPr>
+          <w:sz w:val="24"/>
+        </w:rPr>
+        <w:t>),</w:t>
+      </w:r>
+      <w:r>
+        <w:rPr>
+          <w:sz w:val="24"/>
+        </w:rPr>
+        <w:t xml:space="preserve"> можливість додавати</w:t>
+      </w:r>
+      <w:r>
+        <w:rPr>
+          <w:sz w:val="24"/>
+        </w:rPr>
+        <w:t xml:space="preserve"> та видаляти</w:t>
+      </w:r>
+      <w:r>
+        <w:rPr>
+          <w:sz w:val="24"/>
+        </w:rPr>
+        <w:t xml:space="preserve"> </w:t>
       </w:r>
       <w:r>
         <w:rPr>
@@ -136,7 +372,136 @@
         <w:rPr>
           <w:sz w:val="24"/>
         </w:rPr>
-        <w:t xml:space="preserve"> (та видалення слів з папок), локалізація </w:t>
+        <w:t xml:space="preserve"> (створення сторінки </w:t>
+      </w:r>
+      <w:r>
+        <w:rPr>
+          <w:sz w:val="24"/>
+          <w:lang w:val="en-US"/>
+        </w:rPr>
+        <w:t>Words</w:t>
+      </w:r>
+      <w:r>
+        <w:rPr>
+          <w:sz w:val="24"/>
+        </w:rPr>
+        <w:t>/</w:t>
+      </w:r>
+      <w:r>
+        <w:rPr>
+          <w:sz w:val="24"/>
+          <w:lang w:val="en-US"/>
+        </w:rPr>
+        <w:t>Save</w:t>
+      </w:r>
+      <w:r>
+        <w:rPr>
+          <w:sz w:val="24"/>
+        </w:rPr>
+        <w:t>.</w:t>
+      </w:r>
+      <w:proofErr w:type="spellStart"/>
+      <w:r>
+        <w:rPr>
+          <w:sz w:val="24"/>
+          <w:lang w:val="en-US"/>
+        </w:rPr>
+        <w:t>cshtml</w:t>
+      </w:r>
+      <w:proofErr w:type="spellEnd"/>
+      <w:r>
+        <w:rPr>
+          <w:sz w:val="24"/>
+        </w:rPr>
+        <w:t xml:space="preserve">, що виводить доступні папки для зберігання слова, </w:t>
+      </w:r>
+      <w:r>
+        <w:rPr>
+          <w:sz w:val="24"/>
+        </w:rPr>
+        <w:t xml:space="preserve">додала виведення збережених слів у </w:t>
+      </w:r>
+      <w:r>
+        <w:rPr>
+          <w:sz w:val="24"/>
+          <w:lang w:val="en-US"/>
+        </w:rPr>
+        <w:t>Folders</w:t>
+      </w:r>
+      <w:r>
+        <w:rPr>
+          <w:sz w:val="24"/>
+        </w:rPr>
+        <w:t>/_</w:t>
+      </w:r>
+      <w:r>
+        <w:rPr>
+          <w:sz w:val="24"/>
+          <w:lang w:val="en-US"/>
+        </w:rPr>
+        <w:t>Details</w:t>
+      </w:r>
+      <w:r>
+        <w:rPr>
+          <w:sz w:val="24"/>
+        </w:rPr>
+        <w:t>.</w:t>
+      </w:r>
+      <w:proofErr w:type="spellStart"/>
+      <w:r>
+        <w:rPr>
+          <w:sz w:val="24"/>
+          <w:lang w:val="en-US"/>
+        </w:rPr>
+        <w:t>cshtml</w:t>
+      </w:r>
+      <w:proofErr w:type="spellEnd"/>
+      <w:r>
+        <w:rPr>
+          <w:sz w:val="24"/>
+        </w:rPr>
+        <w:t xml:space="preserve"> та </w:t>
+      </w:r>
+      <w:r>
+        <w:rPr>
+          <w:sz w:val="24"/>
+          <w:lang w:val="en-US"/>
+        </w:rPr>
+        <w:t>Folders</w:t>
+      </w:r>
+      <w:r>
+        <w:rPr>
+          <w:sz w:val="24"/>
+        </w:rPr>
+        <w:t>/_</w:t>
+      </w:r>
+      <w:r>
+        <w:rPr>
+          <w:sz w:val="24"/>
+          <w:lang w:val="en-US"/>
+        </w:rPr>
+        <w:t>Edit</w:t>
+      </w:r>
+      <w:r>
+        <w:rPr>
+          <w:sz w:val="24"/>
+        </w:rPr>
+        <w:t>.</w:t>
+      </w:r>
+      <w:proofErr w:type="spellStart"/>
+      <w:r>
+        <w:rPr>
+          <w:sz w:val="24"/>
+          <w:lang w:val="en-US"/>
+        </w:rPr>
+        <w:t>cshtml</w:t>
+      </w:r>
+      <w:proofErr w:type="spellEnd"/>
+      <w:r>
+        <w:rPr>
+          <w:sz w:val="24"/>
+        </w:rPr>
+        <w:t xml:space="preserve">), </w:t>
       </w:r>
       <w:r>
         <w:rPr>
@@ -149,51 +514,211 @@
         <w:rPr>
           <w:sz w:val="24"/>
         </w:rPr>
+        <w:t xml:space="preserve"> (імплементація контролерів,</w:t>
+      </w:r>
+      <w:r>
+        <w:rPr>
+          <w:sz w:val="24"/>
+        </w:rPr>
+        <w:t xml:space="preserve"> </w:t>
+      </w:r>
+      <w:proofErr w:type="spellStart"/>
+      <w:r>
+        <w:rPr>
+          <w:sz w:val="24"/>
+          <w:lang w:val="en-US"/>
+        </w:rPr>
+        <w:t>TypeViewModel</w:t>
+      </w:r>
+      <w:proofErr w:type="spellEnd"/>
+      <w:r>
+        <w:rPr>
+          <w:sz w:val="24"/>
+        </w:rPr>
+        <w:t>,</w:t>
+      </w:r>
+      <w:r>
+        <w:rPr>
+          <w:sz w:val="24"/>
+        </w:rPr>
+        <w:t xml:space="preserve"> </w:t>
+      </w:r>
+      <w:r>
+        <w:rPr>
+          <w:sz w:val="24"/>
+        </w:rPr>
+        <w:t xml:space="preserve">локалізація та </w:t>
+      </w:r>
+      <w:proofErr w:type="spellStart"/>
+      <w:r>
+        <w:rPr>
+          <w:sz w:val="24"/>
+        </w:rPr>
+        <w:t>валідація</w:t>
+      </w:r>
+      <w:proofErr w:type="spellEnd"/>
+      <w:r>
+        <w:rPr>
+          <w:sz w:val="24"/>
+        </w:rPr>
+        <w:t>)</w:t>
+      </w:r>
+      <w:r>
+        <w:rPr>
+          <w:sz w:val="24"/>
+        </w:rPr>
+        <w:t>,</w:t>
+      </w:r>
+      <w:r>
+        <w:rPr>
+          <w:sz w:val="24"/>
+        </w:rPr>
+        <w:t xml:space="preserve"> </w:t>
+      </w:r>
+      <w:r>
+        <w:rPr>
+          <w:sz w:val="24"/>
+        </w:rPr>
+        <w:t xml:space="preserve">додала унікальність для поля </w:t>
+      </w:r>
+      <w:r>
+        <w:rPr>
+          <w:sz w:val="24"/>
+          <w:lang w:val="en-US"/>
+        </w:rPr>
+        <w:t>description</w:t>
+      </w:r>
+      <w:r>
+        <w:rPr>
+          <w:sz w:val="24"/>
+        </w:rPr>
+        <w:t xml:space="preserve"> </w:t>
+      </w:r>
+      <w:r>
+        <w:rPr>
+          <w:sz w:val="24"/>
+        </w:rPr>
+        <w:t xml:space="preserve">для </w:t>
+      </w:r>
+      <w:proofErr w:type="spellStart"/>
+      <w:r>
+        <w:rPr>
+          <w:sz w:val="24"/>
+          <w:lang w:val="en-US"/>
+        </w:rPr>
+        <w:t>FolderViewModel</w:t>
+      </w:r>
+      <w:proofErr w:type="spellEnd"/>
+      <w:r>
+        <w:rPr>
+          <w:sz w:val="24"/>
+        </w:rPr>
+        <w:t>,</w:t>
+      </w:r>
+      <w:r>
+        <w:rPr>
+          <w:sz w:val="24"/>
+        </w:rPr>
+        <w:t xml:space="preserve"> </w:t>
+      </w:r>
+      <w:r>
+        <w:rPr>
+          <w:sz w:val="24"/>
+        </w:rPr>
+        <w:t>початок імплементації глобалізації,</w:t>
+      </w:r>
+      <w:r>
+        <w:rPr>
+          <w:sz w:val="24"/>
+        </w:rPr>
+        <w:t xml:space="preserve"> </w:t>
+      </w:r>
+      <w:r>
+        <w:rPr>
+          <w:sz w:val="24"/>
+        </w:rPr>
+        <w:t>весь дизайн</w:t>
+      </w:r>
+      <w:r>
+        <w:rPr>
+          <w:sz w:val="24"/>
+        </w:rPr>
+        <w:t xml:space="preserve"> сайту</w:t>
+      </w:r>
+      <w:r>
+        <w:rPr>
+          <w:sz w:val="24"/>
+        </w:rPr>
+        <w:t xml:space="preserve">, доповнення </w:t>
+      </w:r>
+      <w:proofErr w:type="spellStart"/>
+      <w:r>
+        <w:rPr>
+          <w:sz w:val="24"/>
+        </w:rPr>
+        <w:t>Study</w:t>
+      </w:r>
+      <w:proofErr w:type="spellEnd"/>
+      <w:r>
+        <w:rPr>
+          <w:sz w:val="24"/>
+        </w:rPr>
+        <w:t>-функції</w:t>
+      </w:r>
+      <w:r>
+        <w:rPr>
+          <w:sz w:val="24"/>
+        </w:rPr>
+        <w:t xml:space="preserve"> (картки, що перегортаються</w:t>
+      </w:r>
+      <w:r>
+        <w:rPr>
+          <w:sz w:val="24"/>
+        </w:rPr>
+        <w:t>, реалізація перегортання, додавання лічильника</w:t>
+      </w:r>
+      <w:r>
+        <w:rPr>
+          <w:sz w:val="24"/>
+        </w:rPr>
+        <w:t xml:space="preserve"> слова</w:t>
+      </w:r>
+      <w:r>
+        <w:rPr>
+          <w:sz w:val="24"/>
+        </w:rPr>
+        <w:t>)</w:t>
+      </w:r>
+      <w:r>
+        <w:rPr>
+          <w:sz w:val="24"/>
+        </w:rPr>
+        <w:t>, оформлення основної сторінки</w:t>
+      </w:r>
+      <w:r>
+        <w:rPr>
+          <w:sz w:val="24"/>
+        </w:rPr>
+        <w:t xml:space="preserve"> (перенесення </w:t>
+      </w:r>
+      <w:r>
+        <w:rPr>
+          <w:sz w:val="24"/>
+          <w:lang w:val="en-US"/>
+        </w:rPr>
+        <w:t>Search</w:t>
+      </w:r>
+      <w:r>
+        <w:rPr>
+          <w:sz w:val="24"/>
+        </w:rPr>
         <w:t xml:space="preserve">, </w:t>
       </w:r>
       <w:r>
         <w:rPr>
           <w:sz w:val="24"/>
         </w:rPr>
-        <w:t>весь дизайн</w:t>
-      </w:r>
-      <w:r>
-        <w:rPr>
-          <w:sz w:val="24"/>
-        </w:rPr>
-        <w:t xml:space="preserve"> сайту</w:t>
-      </w:r>
-      <w:r>
-        <w:rPr>
-          <w:sz w:val="24"/>
-        </w:rPr>
-        <w:t xml:space="preserve">, доповнення </w:t>
-      </w:r>
-      <w:proofErr w:type="spellStart"/>
-      <w:r>
-        <w:rPr>
-          <w:sz w:val="24"/>
-        </w:rPr>
-        <w:t>Study</w:t>
-      </w:r>
-      <w:proofErr w:type="spellEnd"/>
-      <w:r>
-        <w:rPr>
-          <w:sz w:val="24"/>
-        </w:rPr>
-        <w:t>-функції</w:t>
-      </w:r>
-      <w:r>
-        <w:rPr>
-          <w:sz w:val="24"/>
-        </w:rPr>
-        <w:t xml:space="preserve"> (картки, що перегортаються)</w:t>
-      </w:r>
-      <w:r>
-        <w:rPr>
-          <w:sz w:val="24"/>
-        </w:rPr>
-        <w:t>, оформлення основної сторінки</w:t>
+        <w:t>локалізація)</w:t>
       </w:r>
     </w:p>
     <w:p>
@@ -208,18 +733,12 @@
           <w:b/>
           <w:sz w:val="24"/>
         </w:rPr>
-        <w:t xml:space="preserve">Фуркало </w:t>
-      </w:r>
-      <w:r>
-        <w:rPr>
-          <w:b/>
-          <w:sz w:val="24"/>
-        </w:rPr>
-        <w:t>Олександр</w:t>
+        <w:t>Фуркало Олександр</w:t>
       </w:r>
     </w:p>
     <w:p>
       <w:pPr>
+        <w:ind w:firstLine="708"/>
         <w:rPr>
           <w:sz w:val="24"/>
         </w:rPr>
@@ -228,6 +747,277 @@
         <w:rPr>
           <w:sz w:val="24"/>
         </w:rPr>
+        <w:t xml:space="preserve">Додано модель </w:t>
+      </w:r>
+      <w:proofErr w:type="spellStart"/>
+      <w:r>
+        <w:rPr>
+          <w:sz w:val="24"/>
+          <w:lang w:val="en-US"/>
+        </w:rPr>
+        <w:t>BaseModelClass</w:t>
+      </w:r>
+      <w:proofErr w:type="spellEnd"/>
+      <w:r>
+        <w:rPr>
+          <w:sz w:val="24"/>
+        </w:rPr>
+        <w:t>.</w:t>
+      </w:r>
+      <w:proofErr w:type="spellStart"/>
+      <w:r>
+        <w:rPr>
+          <w:sz w:val="24"/>
+          <w:lang w:val="en-US"/>
+        </w:rPr>
+        <w:t>cs</w:t>
+      </w:r>
+      <w:proofErr w:type="spellEnd"/>
+      <w:r>
+        <w:rPr>
+          <w:sz w:val="24"/>
+        </w:rPr>
+        <w:t xml:space="preserve">, </w:t>
+      </w:r>
+      <w:r>
+        <w:rPr>
+          <w:sz w:val="24"/>
+          <w:lang w:val="en-US"/>
+        </w:rPr>
+        <w:t>Type</w:t>
+      </w:r>
+      <w:r>
+        <w:rPr>
+          <w:sz w:val="24"/>
+        </w:rPr>
+        <w:t>.</w:t>
+      </w:r>
+      <w:proofErr w:type="spellStart"/>
+      <w:r>
+        <w:rPr>
+          <w:sz w:val="24"/>
+          <w:lang w:val="en-US"/>
+        </w:rPr>
+        <w:t>cs</w:t>
+      </w:r>
+      <w:proofErr w:type="spellEnd"/>
+      <w:r>
+        <w:rPr>
+          <w:sz w:val="24"/>
+        </w:rPr>
+        <w:t xml:space="preserve">. </w:t>
+      </w:r>
+      <w:r>
+        <w:rPr>
+          <w:sz w:val="24"/>
+        </w:rPr>
+        <w:t>Реалізація</w:t>
+      </w:r>
+      <w:r>
+        <w:rPr>
+          <w:sz w:val="24"/>
+        </w:rPr>
+        <w:t xml:space="preserve"> </w:t>
+      </w:r>
+      <w:r>
+        <w:rPr>
+          <w:sz w:val="24"/>
+        </w:rPr>
+        <w:t xml:space="preserve">деяких </w:t>
+      </w:r>
+      <w:proofErr w:type="spellStart"/>
+      <w:r>
+        <w:rPr>
+          <w:sz w:val="24"/>
+        </w:rPr>
+        <w:t>зв</w:t>
+      </w:r>
+      <w:r>
+        <w:rPr>
+          <w:sz w:val="24"/>
+        </w:rPr>
+        <w:t>’</w:t>
+      </w:r>
+      <w:r>
+        <w:rPr>
+          <w:sz w:val="24"/>
+        </w:rPr>
+        <w:t>язків</w:t>
+      </w:r>
+      <w:proofErr w:type="spellEnd"/>
+      <w:r>
+        <w:rPr>
+          <w:sz w:val="24"/>
+        </w:rPr>
+        <w:t xml:space="preserve"> </w:t>
+      </w:r>
+      <w:r>
+        <w:rPr>
+          <w:sz w:val="24"/>
+          <w:lang w:val="en-US"/>
+        </w:rPr>
+        <w:t>one</w:t>
+      </w:r>
+      <w:r>
+        <w:rPr>
+          <w:sz w:val="24"/>
+        </w:rPr>
+        <w:t>-</w:t>
+      </w:r>
+      <w:r>
+        <w:rPr>
+          <w:sz w:val="24"/>
+          <w:lang w:val="en-US"/>
+        </w:rPr>
+        <w:t>to</w:t>
+      </w:r>
+      <w:r>
+        <w:rPr>
+          <w:sz w:val="24"/>
+        </w:rPr>
+        <w:t>-</w:t>
+      </w:r>
+      <w:r>
+        <w:rPr>
+          <w:sz w:val="24"/>
+          <w:lang w:val="en-US"/>
+        </w:rPr>
+        <w:t>many</w:t>
+      </w:r>
+      <w:r>
+        <w:rPr>
+          <w:sz w:val="24"/>
+        </w:rPr>
+        <w:t xml:space="preserve">, </w:t>
+      </w:r>
+      <w:r>
+        <w:rPr>
+          <w:sz w:val="24"/>
+          <w:lang w:val="en-US"/>
+        </w:rPr>
+        <w:t>many</w:t>
+      </w:r>
+      <w:r>
+        <w:rPr>
+          <w:sz w:val="24"/>
+        </w:rPr>
+        <w:t>-</w:t>
+      </w:r>
+      <w:r>
+        <w:rPr>
+          <w:sz w:val="24"/>
+          <w:lang w:val="en-US"/>
+        </w:rPr>
+        <w:t>to</w:t>
+      </w:r>
+      <w:r>
+        <w:rPr>
+          <w:sz w:val="24"/>
+        </w:rPr>
+        <w:t>-</w:t>
+      </w:r>
+      <w:r>
+        <w:rPr>
+          <w:sz w:val="24"/>
+          <w:lang w:val="en-US"/>
+        </w:rPr>
+        <w:t>many</w:t>
+      </w:r>
+      <w:r>
+        <w:rPr>
+          <w:sz w:val="24"/>
+        </w:rPr>
+        <w:t xml:space="preserve">. </w:t>
+      </w:r>
+      <w:r>
+        <w:rPr>
+          <w:sz w:val="24"/>
+        </w:rPr>
+        <w:t xml:space="preserve">Додано </w:t>
+      </w:r>
+      <w:proofErr w:type="spellStart"/>
+      <w:r>
+        <w:rPr>
+          <w:sz w:val="24"/>
+          <w:lang w:val="en-US"/>
+        </w:rPr>
+        <w:t>FoldersController</w:t>
+      </w:r>
+      <w:proofErr w:type="spellEnd"/>
+      <w:r>
+        <w:rPr>
+          <w:sz w:val="24"/>
+        </w:rPr>
+        <w:t xml:space="preserve"> + </w:t>
+      </w:r>
+      <w:r>
+        <w:rPr>
+          <w:sz w:val="24"/>
+          <w:lang w:val="en-US"/>
+        </w:rPr>
+        <w:t>Views</w:t>
+      </w:r>
+      <w:r>
+        <w:rPr>
+          <w:sz w:val="24"/>
+        </w:rPr>
+        <w:t>/</w:t>
+      </w:r>
+      <w:r>
+        <w:rPr>
+          <w:sz w:val="24"/>
+          <w:lang w:val="en-US"/>
+        </w:rPr>
+        <w:t>Folders</w:t>
+      </w:r>
+      <w:r>
+        <w:rPr>
+          <w:sz w:val="24"/>
+        </w:rPr>
+        <w:t xml:space="preserve">. </w:t>
+      </w:r>
+      <w:r>
+        <w:rPr>
+          <w:sz w:val="24"/>
+        </w:rPr>
+        <w:t>Реалізація функціоналу публічних та приватних папок (приватні папки видно тільки користувачам, що їх створили, публічні папки видно усім, незалежно від того, хто їх створив, додана можливість зберігати публічні папки створені іншими собі у список</w:t>
+      </w:r>
+      <w:r>
+        <w:rPr>
+          <w:sz w:val="24"/>
+        </w:rPr>
+        <w:t>-збережені</w:t>
+      </w:r>
+      <w:r>
+        <w:rPr>
+          <w:sz w:val="24"/>
+        </w:rPr>
+        <w:t xml:space="preserve">, тільки </w:t>
+      </w:r>
+      <w:proofErr w:type="spellStart"/>
+      <w:r>
+        <w:rPr>
+          <w:sz w:val="24"/>
+        </w:rPr>
+        <w:t>вланики</w:t>
+      </w:r>
+      <w:proofErr w:type="spellEnd"/>
+      <w:r>
+        <w:rPr>
+          <w:sz w:val="24"/>
+        </w:rPr>
+        <w:t xml:space="preserve"> папок можуть модифікувати та видаляти свої папки</w:t>
+      </w:r>
+      <w:r>
+        <w:rPr>
+          <w:sz w:val="24"/>
+        </w:rPr>
+        <w:t xml:space="preserve">). </w:t>
+      </w:r>
+      <w:r>
+        <w:rPr>
+          <w:sz w:val="24"/>
+        </w:rPr>
         <w:t xml:space="preserve">Імплементація </w:t>
       </w:r>
       <w:r>
@@ -348,10 +1138,23 @@
           <w:sz w:val="24"/>
         </w:rPr>
         <w:t xml:space="preserve">-функції, </w:t>
+      </w:r>
+      <w:r>
+        <w:rPr>
+          <w:sz w:val="24"/>
+        </w:rPr>
+        <w:t>продовження імплементації глобалізації</w:t>
+      </w:r>
+      <w:r>
+        <w:rPr>
+          <w:sz w:val="24"/>
+        </w:rPr>
+        <w:t xml:space="preserve"> (додана сторінка з вибором для зміни мови).</w:t>
       </w:r>
     </w:p>
     <w:p>
       <w:pPr>
+        <w:ind w:firstLine="708"/>
         <w:rPr>
           <w:sz w:val="24"/>
         </w:rPr>
@@ -451,6 +1254,7 @@
     </w:p>
     <w:p>
       <w:pPr>
+        <w:ind w:firstLine="708"/>
         <w:rPr>
           <w:sz w:val="24"/>
         </w:rPr>
@@ -499,27 +1303,128 @@
         <w:rPr>
           <w:sz w:val="24"/>
         </w:rPr>
+        <w:t>,</w:t>
+      </w:r>
+      <w:r>
+        <w:rPr>
+          <w:sz w:val="24"/>
+        </w:rPr>
+        <w:t xml:space="preserve"> реалізація деяких </w:t>
+      </w:r>
+      <w:proofErr w:type="spellStart"/>
+      <w:r>
+        <w:rPr>
+          <w:sz w:val="24"/>
+        </w:rPr>
+        <w:t>зв</w:t>
+      </w:r>
+      <w:r>
+        <w:rPr>
+          <w:sz w:val="24"/>
+        </w:rPr>
+        <w:t>’</w:t>
+      </w:r>
+      <w:r>
+        <w:rPr>
+          <w:sz w:val="24"/>
+        </w:rPr>
+        <w:t>язків</w:t>
+      </w:r>
+      <w:proofErr w:type="spellEnd"/>
+      <w:r>
+        <w:rPr>
+          <w:sz w:val="24"/>
+        </w:rPr>
+        <w:t xml:space="preserve"> між моделями у </w:t>
+      </w:r>
+      <w:proofErr w:type="spellStart"/>
+      <w:r>
+        <w:rPr>
+          <w:sz w:val="24"/>
+          <w:lang w:val="en-US"/>
+        </w:rPr>
+        <w:t>ApplicationDbContext</w:t>
+      </w:r>
+      <w:proofErr w:type="spellEnd"/>
+      <w:r>
+        <w:rPr>
+          <w:sz w:val="24"/>
+        </w:rPr>
+        <w:t>,</w:t>
+      </w:r>
+      <w:r>
+        <w:rPr>
+          <w:sz w:val="24"/>
+        </w:rPr>
+        <w:t xml:space="preserve"> </w:t>
+      </w:r>
+      <w:r>
+        <w:rPr>
+          <w:sz w:val="24"/>
+        </w:rPr>
+        <w:t>динамічний пошук</w:t>
+      </w:r>
+      <w:r>
+        <w:rPr>
+          <w:sz w:val="24"/>
+        </w:rPr>
+        <w:t xml:space="preserve"> </w:t>
+      </w:r>
+      <w:r>
+        <w:rPr>
+          <w:sz w:val="24"/>
+        </w:rPr>
+        <w:t>слів</w:t>
+      </w:r>
+      <w:r>
+        <w:rPr>
+          <w:sz w:val="24"/>
+        </w:rPr>
+        <w:t xml:space="preserve"> через </w:t>
+      </w:r>
+      <w:proofErr w:type="spellStart"/>
+      <w:r>
+        <w:rPr>
+          <w:sz w:val="24"/>
+        </w:rPr>
+        <w:t>ajax</w:t>
+      </w:r>
+      <w:proofErr w:type="spellEnd"/>
+      <w:r>
+        <w:rPr>
+          <w:sz w:val="24"/>
+        </w:rPr>
+        <w:t>, фільтрацію у ньому</w:t>
+      </w:r>
+      <w:r>
+        <w:rPr>
+          <w:sz w:val="24"/>
+        </w:rPr>
+        <w:t xml:space="preserve"> (</w:t>
+      </w:r>
+      <w:r>
+        <w:rPr>
+          <w:sz w:val="24"/>
+        </w:rPr>
+        <w:t>по назві слова та типу слова</w:t>
+      </w:r>
+      <w:r>
+        <w:rPr>
+          <w:sz w:val="24"/>
+        </w:rPr>
+        <w:t>)</w:t>
+      </w:r>
+      <w:r>
+        <w:rPr>
+          <w:sz w:val="24"/>
+        </w:rPr>
         <w:t xml:space="preserve">, </w:t>
       </w:r>
       <w:r>
         <w:rPr>
           <w:sz w:val="24"/>
         </w:rPr>
-        <w:t xml:space="preserve">динамічний пошук через </w:t>
-      </w:r>
-      <w:proofErr w:type="spellStart"/>
-      <w:r>
-        <w:rPr>
-          <w:sz w:val="24"/>
-        </w:rPr>
-        <w:t>ajax</w:t>
-      </w:r>
-      <w:proofErr w:type="spellEnd"/>
-      <w:r>
-        <w:rPr>
-          <w:sz w:val="24"/>
-        </w:rPr>
-        <w:t xml:space="preserve">, фільтрацію у ньому, </w:t>
+        <w:t xml:space="preserve">реалізація </w:t>
       </w:r>
       <w:proofErr w:type="spellStart"/>
       <w:r>
@@ -543,6 +1448,24 @@
         <w:t>choice</w:t>
       </w:r>
       <w:proofErr w:type="spellEnd"/>
+      <w:r>
+        <w:rPr>
+          <w:sz w:val="24"/>
+        </w:rPr>
+        <w:t xml:space="preserve"> (тести з вибором правильного </w:t>
+      </w:r>
+      <w:r>
+        <w:rPr>
+          <w:sz w:val="24"/>
+        </w:rPr>
+        <w:t>визначення слова, реалізовано по папкам</w:t>
+      </w:r>
+      <w:r>
+        <w:rPr>
+          <w:sz w:val="24"/>
+        </w:rPr>
+        <w:t>)</w:t>
+      </w:r>
       <w:r>
         <w:rPr>
           <w:sz w:val="24"/>
@@ -596,10 +1519,19 @@
     </w:p>
     <w:p>
       <w:pPr>
+        <w:ind w:firstLine="708"/>
         <w:rPr>
           <w:sz w:val="24"/>
         </w:rPr>
       </w:pPr>
+      <w:bookmarkStart w:id="0" w:name="_GoBack"/>
+      <w:bookmarkEnd w:id="0"/>
+      <w:r>
+        <w:rPr>
+          <w:sz w:val="24"/>
+        </w:rPr>
+        <w:t xml:space="preserve">Реалізація </w:t>
+      </w:r>
       <w:r>
         <w:rPr>
           <w:sz w:val="24"/>
@@ -619,7 +1551,19 @@
         <w:rPr>
           <w:sz w:val="24"/>
         </w:rPr>
-        <w:t xml:space="preserve">, слово дня, частину аудіювання і </w:t>
+        <w:t xml:space="preserve">, </w:t>
+      </w:r>
+      <w:r>
+        <w:rPr>
+          <w:sz w:val="24"/>
+        </w:rPr>
+        <w:t xml:space="preserve">реалізація секції </w:t>
+      </w:r>
+      <w:r>
+        <w:rPr>
+          <w:sz w:val="24"/>
+        </w:rPr>
+        <w:t xml:space="preserve">слово дня, частину аудіювання і </w:t>
       </w:r>
       <w:proofErr w:type="spellStart"/>
       <w:r>
@@ -629,45 +1573,92 @@
         <w:t>флешкарток</w:t>
       </w:r>
       <w:proofErr w:type="spellEnd"/>
+      <w:r>
+        <w:rPr>
+          <w:sz w:val="24"/>
+        </w:rPr>
+        <w:t>(інші, не ті, що перегортаються)</w:t>
+      </w:r>
     </w:p>
     <w:p/>
     <w:p>
-      <w:r>
+      <w:pPr>
+        <w:ind w:firstLine="708"/>
+        <w:rPr>
+          <w:sz w:val="24"/>
+        </w:rPr>
+      </w:pPr>
+      <w:r>
+        <w:rPr>
+          <w:sz w:val="24"/>
+        </w:rPr>
         <w:t xml:space="preserve">Висновок: у ході виконаної роботи був розроблений додаток для </w:t>
       </w:r>
       <w:r>
+        <w:rPr>
+          <w:sz w:val="24"/>
+        </w:rPr>
         <w:t xml:space="preserve">вивчення англійської мови, що дозволяє створювати слова </w:t>
       </w:r>
       <w:proofErr w:type="spellStart"/>
       <w:r>
+        <w:rPr>
+          <w:sz w:val="24"/>
+        </w:rPr>
         <w:t>адмінам</w:t>
       </w:r>
       <w:proofErr w:type="spellEnd"/>
       <w:r>
-        <w:t xml:space="preserve">, створювати папки та додавати слова до папок усім </w:t>
-      </w:r>
-      <w:proofErr w:type="spellStart"/>
-      <w:r>
+        <w:rPr>
+          <w:sz w:val="24"/>
+        </w:rPr>
+        <w:t xml:space="preserve">, створювати папки та додавати </w:t>
+      </w:r>
+      <w:r>
+        <w:rPr>
+          <w:sz w:val="24"/>
+        </w:rPr>
+        <w:lastRenderedPageBreak/>
+        <w:t xml:space="preserve">слова до папок усім </w:t>
+      </w:r>
+      <w:proofErr w:type="spellStart"/>
+      <w:r>
+        <w:rPr>
+          <w:sz w:val="24"/>
+        </w:rPr>
         <w:t>корисувачам</w:t>
       </w:r>
       <w:proofErr w:type="spellEnd"/>
       <w:r>
+        <w:rPr>
+          <w:sz w:val="24"/>
+        </w:rPr>
         <w:t xml:space="preserve">. Пропонує декілька режимів навчання (картки, що перегортаються, </w:t>
       </w:r>
       <w:proofErr w:type="spellStart"/>
       <w:r>
+        <w:rPr>
+          <w:sz w:val="24"/>
+        </w:rPr>
         <w:t>флешкартки</w:t>
       </w:r>
       <w:proofErr w:type="spellEnd"/>
       <w:r>
+        <w:rPr>
+          <w:sz w:val="24"/>
+        </w:rPr>
         <w:t xml:space="preserve">, тести, та має функцію </w:t>
       </w:r>
       <w:r>
+        <w:rPr>
+          <w:sz w:val="24"/>
+        </w:rPr>
         <w:t>переводу слів до аудіо</w:t>
       </w:r>
-      <w:bookmarkStart w:id="0" w:name="_GoBack"/>
-      <w:bookmarkEnd w:id="0"/>
-      <w:r>
+      <w:r>
+        <w:rPr>
+          <w:sz w:val="24"/>
+        </w:rPr>
         <w:t>)</w:t>
       </w:r>
     </w:p>
@@ -1074,6 +2065,7 @@
   <w:style w:type="paragraph" w:default="1" w:styleId="a">
     <w:name w:val="Normal"/>
     <w:qFormat/>
+    <w:rsid w:val="00B94F71"/>
   </w:style>
   <w:style w:type="character" w:default="1" w:styleId="a0">
     <w:name w:val="Default Paragraph Font"/>

</xml_diff>